<commit_message>
i have made some changes
</commit_message>
<xml_diff>
--- a/Screenshots.docx
+++ b/Screenshots.docx
@@ -4,6 +4,9 @@
   <w:body>
     <w:p>
       <w:r>
+        <w:rPr>
+          <w:noProof/>
+        </w:rPr>
         <w:drawing>
           <wp:inline distT="0" distB="0" distL="0" distR="0" wp14:anchorId="63CC11C0" wp14:editId="1F307031">
             <wp:extent cx="5731510" cy="2722245"/>
@@ -69,6 +72,9 @@
     </w:p>
     <w:p>
       <w:r>
+        <w:rPr>
+          <w:noProof/>
+        </w:rPr>
         <w:drawing>
           <wp:inline distT="0" distB="0" distL="0" distR="0" wp14:anchorId="5B2BFC3B" wp14:editId="407D6431">
             <wp:extent cx="5731510" cy="2107565"/>
@@ -116,6 +122,9 @@
     </w:p>
     <w:p>
       <w:r>
+        <w:rPr>
+          <w:noProof/>
+        </w:rPr>
         <w:lastRenderedPageBreak/>
         <w:drawing>
           <wp:inline distT="0" distB="0" distL="0" distR="0" wp14:anchorId="1913A4A1" wp14:editId="0CCE0FBE">
@@ -159,15 +168,7 @@
         <w:t xml:space="preserve">Figure 3: - </w:t>
       </w:r>
       <w:r>
-        <w:t xml:space="preserve">I have used </w:t>
-      </w:r>
-      <w:proofErr w:type="spellStart"/>
-      <w:r>
-        <w:t>insertMany</w:t>
-      </w:r>
-      <w:proofErr w:type="spellEnd"/>
-      <w:r>
-        <w:t xml:space="preserve"> command and inserted 3 documents at a time</w:t>
+        <w:t>I have used insertMany command and inserted 3 documents at a time</w:t>
       </w:r>
       <w:r>
         <w:t>.</w:t>
@@ -175,6 +176,9 @@
     </w:p>
     <w:p>
       <w:r>
+        <w:rPr>
+          <w:noProof/>
+        </w:rPr>
         <w:drawing>
           <wp:inline distT="0" distB="0" distL="0" distR="0" wp14:anchorId="2C17BC10" wp14:editId="390B600E">
             <wp:extent cx="5731510" cy="3187065"/>
@@ -217,6 +221,451 @@
         <w:t>Figure 4: - the results of Insert Many</w:t>
       </w:r>
     </w:p>
+    <w:p/>
+    <w:p>
+      <w:r>
+        <w:lastRenderedPageBreak/>
+        <w:drawing>
+          <wp:inline distT="0" distB="0" distL="0" distR="0" wp14:anchorId="41BC9AA0" wp14:editId="12AFBECF">
+            <wp:extent cx="5731510" cy="3223260"/>
+            <wp:effectExtent l="0" t="0" r="2540" b="0"/>
+            <wp:docPr id="1632665817" name="Picture 1"/>
+            <wp:cNvGraphicFramePr>
+              <a:graphicFrameLocks xmlns:a="http://schemas.openxmlformats.org/drawingml/2006/main" noChangeAspect="1"/>
+            </wp:cNvGraphicFramePr>
+            <a:graphic xmlns:a="http://schemas.openxmlformats.org/drawingml/2006/main">
+              <a:graphicData uri="http://schemas.openxmlformats.org/drawingml/2006/picture">
+                <pic:pic xmlns:pic="http://schemas.openxmlformats.org/drawingml/2006/picture">
+                  <pic:nvPicPr>
+                    <pic:cNvPr id="1632665817" name=""/>
+                    <pic:cNvPicPr/>
+                  </pic:nvPicPr>
+                  <pic:blipFill>
+                    <a:blip r:embed="rId8"/>
+                    <a:stretch>
+                      <a:fillRect/>
+                    </a:stretch>
+                  </pic:blipFill>
+                  <pic:spPr>
+                    <a:xfrm>
+                      <a:off x="0" y="0"/>
+                      <a:ext cx="5731510" cy="3223260"/>
+                    </a:xfrm>
+                    <a:prstGeom prst="rect">
+                      <a:avLst/>
+                    </a:prstGeom>
+                  </pic:spPr>
+                </pic:pic>
+              </a:graphicData>
+            </a:graphic>
+          </wp:inline>
+        </w:drawing>
+      </w:r>
+    </w:p>
+    <w:p>
+      <w:r>
+        <w:t>Figure 5: - here the screenshot is pasted to show that I have made all the 5 collections for my database</w:t>
+      </w:r>
+      <w:r>
+        <w:t>.  Also I have entered all the data in the collections.</w:t>
+      </w:r>
+    </w:p>
+    <w:p>
+      <w:r>
+        <w:drawing>
+          <wp:inline distT="0" distB="0" distL="0" distR="0" wp14:anchorId="00B7AF1E" wp14:editId="37A14ABC">
+            <wp:extent cx="5731510" cy="3199765"/>
+            <wp:effectExtent l="0" t="0" r="2540" b="635"/>
+            <wp:docPr id="1230772854" name="Picture 1"/>
+            <wp:cNvGraphicFramePr>
+              <a:graphicFrameLocks xmlns:a="http://schemas.openxmlformats.org/drawingml/2006/main" noChangeAspect="1"/>
+            </wp:cNvGraphicFramePr>
+            <a:graphic xmlns:a="http://schemas.openxmlformats.org/drawingml/2006/main">
+              <a:graphicData uri="http://schemas.openxmlformats.org/drawingml/2006/picture">
+                <pic:pic xmlns:pic="http://schemas.openxmlformats.org/drawingml/2006/picture">
+                  <pic:nvPicPr>
+                    <pic:cNvPr id="1230772854" name=""/>
+                    <pic:cNvPicPr/>
+                  </pic:nvPicPr>
+                  <pic:blipFill>
+                    <a:blip r:embed="rId9"/>
+                    <a:stretch>
+                      <a:fillRect/>
+                    </a:stretch>
+                  </pic:blipFill>
+                  <pic:spPr>
+                    <a:xfrm>
+                      <a:off x="0" y="0"/>
+                      <a:ext cx="5731510" cy="3199765"/>
+                    </a:xfrm>
+                    <a:prstGeom prst="rect">
+                      <a:avLst/>
+                    </a:prstGeom>
+                  </pic:spPr>
+                </pic:pic>
+              </a:graphicData>
+            </a:graphic>
+          </wp:inline>
+        </w:drawing>
+      </w:r>
+    </w:p>
+    <w:p>
+      <w:r>
+        <w:t>Figure 6: - Update one is used</w:t>
+      </w:r>
+    </w:p>
+    <w:p>
+      <w:r>
+        <w:lastRenderedPageBreak/>
+        <w:drawing>
+          <wp:inline distT="0" distB="0" distL="0" distR="0" wp14:anchorId="3B4C365C" wp14:editId="6A6F4CF7">
+            <wp:extent cx="5731510" cy="3221355"/>
+            <wp:effectExtent l="0" t="0" r="2540" b="0"/>
+            <wp:docPr id="1268099221" name="Picture 1"/>
+            <wp:cNvGraphicFramePr>
+              <a:graphicFrameLocks xmlns:a="http://schemas.openxmlformats.org/drawingml/2006/main" noChangeAspect="1"/>
+            </wp:cNvGraphicFramePr>
+            <a:graphic xmlns:a="http://schemas.openxmlformats.org/drawingml/2006/main">
+              <a:graphicData uri="http://schemas.openxmlformats.org/drawingml/2006/picture">
+                <pic:pic xmlns:pic="http://schemas.openxmlformats.org/drawingml/2006/picture">
+                  <pic:nvPicPr>
+                    <pic:cNvPr id="1268099221" name=""/>
+                    <pic:cNvPicPr/>
+                  </pic:nvPicPr>
+                  <pic:blipFill>
+                    <a:blip r:embed="rId10"/>
+                    <a:stretch>
+                      <a:fillRect/>
+                    </a:stretch>
+                  </pic:blipFill>
+                  <pic:spPr>
+                    <a:xfrm>
+                      <a:off x="0" y="0"/>
+                      <a:ext cx="5731510" cy="3221355"/>
+                    </a:xfrm>
+                    <a:prstGeom prst="rect">
+                      <a:avLst/>
+                    </a:prstGeom>
+                  </pic:spPr>
+                </pic:pic>
+              </a:graphicData>
+            </a:graphic>
+          </wp:inline>
+        </w:drawing>
+      </w:r>
+    </w:p>
+    <w:p>
+      <w:r>
+        <w:t>Figure 7: - updatemany is used</w:t>
+      </w:r>
+    </w:p>
+    <w:p>
+      <w:r>
+        <w:drawing>
+          <wp:inline distT="0" distB="0" distL="0" distR="0" wp14:anchorId="4C89AF6D" wp14:editId="1EFBFD44">
+            <wp:extent cx="5731510" cy="3233420"/>
+            <wp:effectExtent l="0" t="0" r="2540" b="5080"/>
+            <wp:docPr id="1759319945" name="Picture 1"/>
+            <wp:cNvGraphicFramePr>
+              <a:graphicFrameLocks xmlns:a="http://schemas.openxmlformats.org/drawingml/2006/main" noChangeAspect="1"/>
+            </wp:cNvGraphicFramePr>
+            <a:graphic xmlns:a="http://schemas.openxmlformats.org/drawingml/2006/main">
+              <a:graphicData uri="http://schemas.openxmlformats.org/drawingml/2006/picture">
+                <pic:pic xmlns:pic="http://schemas.openxmlformats.org/drawingml/2006/picture">
+                  <pic:nvPicPr>
+                    <pic:cNvPr id="1759319945" name=""/>
+                    <pic:cNvPicPr/>
+                  </pic:nvPicPr>
+                  <pic:blipFill>
+                    <a:blip r:embed="rId11"/>
+                    <a:stretch>
+                      <a:fillRect/>
+                    </a:stretch>
+                  </pic:blipFill>
+                  <pic:spPr>
+                    <a:xfrm>
+                      <a:off x="0" y="0"/>
+                      <a:ext cx="5731510" cy="3233420"/>
+                    </a:xfrm>
+                    <a:prstGeom prst="rect">
+                      <a:avLst/>
+                    </a:prstGeom>
+                  </pic:spPr>
+                </pic:pic>
+              </a:graphicData>
+            </a:graphic>
+          </wp:inline>
+        </w:drawing>
+      </w:r>
+    </w:p>
+    <w:p>
+      <w:r>
+        <w:t>Figure 8: - find one is used</w:t>
+      </w:r>
+    </w:p>
+    <w:p>
+      <w:r>
+        <w:lastRenderedPageBreak/>
+        <w:drawing>
+          <wp:inline distT="0" distB="0" distL="0" distR="0" wp14:anchorId="074FAC92" wp14:editId="5B64CC21">
+            <wp:extent cx="5731510" cy="3235325"/>
+            <wp:effectExtent l="0" t="0" r="2540" b="3175"/>
+            <wp:docPr id="1709357128" name="Picture 1"/>
+            <wp:cNvGraphicFramePr>
+              <a:graphicFrameLocks xmlns:a="http://schemas.openxmlformats.org/drawingml/2006/main" noChangeAspect="1"/>
+            </wp:cNvGraphicFramePr>
+            <a:graphic xmlns:a="http://schemas.openxmlformats.org/drawingml/2006/main">
+              <a:graphicData uri="http://schemas.openxmlformats.org/drawingml/2006/picture">
+                <pic:pic xmlns:pic="http://schemas.openxmlformats.org/drawingml/2006/picture">
+                  <pic:nvPicPr>
+                    <pic:cNvPr id="1709357128" name=""/>
+                    <pic:cNvPicPr/>
+                  </pic:nvPicPr>
+                  <pic:blipFill>
+                    <a:blip r:embed="rId12"/>
+                    <a:stretch>
+                      <a:fillRect/>
+                    </a:stretch>
+                  </pic:blipFill>
+                  <pic:spPr>
+                    <a:xfrm>
+                      <a:off x="0" y="0"/>
+                      <a:ext cx="5731510" cy="3235325"/>
+                    </a:xfrm>
+                    <a:prstGeom prst="rect">
+                      <a:avLst/>
+                    </a:prstGeom>
+                  </pic:spPr>
+                </pic:pic>
+              </a:graphicData>
+            </a:graphic>
+          </wp:inline>
+        </w:drawing>
+      </w:r>
+    </w:p>
+    <w:p>
+      <w:r>
+        <w:t>Figure 9: - find many is used</w:t>
+      </w:r>
+    </w:p>
+    <w:p>
+      <w:r>
+        <w:drawing>
+          <wp:inline distT="0" distB="0" distL="0" distR="0" wp14:anchorId="714A00B9" wp14:editId="3097BDF2">
+            <wp:extent cx="5731510" cy="1428115"/>
+            <wp:effectExtent l="0" t="0" r="2540" b="635"/>
+            <wp:docPr id="1008646908" name="Picture 1"/>
+            <wp:cNvGraphicFramePr>
+              <a:graphicFrameLocks xmlns:a="http://schemas.openxmlformats.org/drawingml/2006/main" noChangeAspect="1"/>
+            </wp:cNvGraphicFramePr>
+            <a:graphic xmlns:a="http://schemas.openxmlformats.org/drawingml/2006/main">
+              <a:graphicData uri="http://schemas.openxmlformats.org/drawingml/2006/picture">
+                <pic:pic xmlns:pic="http://schemas.openxmlformats.org/drawingml/2006/picture">
+                  <pic:nvPicPr>
+                    <pic:cNvPr id="1008646908" name=""/>
+                    <pic:cNvPicPr/>
+                  </pic:nvPicPr>
+                  <pic:blipFill>
+                    <a:blip r:embed="rId13"/>
+                    <a:stretch>
+                      <a:fillRect/>
+                    </a:stretch>
+                  </pic:blipFill>
+                  <pic:spPr>
+                    <a:xfrm>
+                      <a:off x="0" y="0"/>
+                      <a:ext cx="5731510" cy="1428115"/>
+                    </a:xfrm>
+                    <a:prstGeom prst="rect">
+                      <a:avLst/>
+                    </a:prstGeom>
+                  </pic:spPr>
+                </pic:pic>
+              </a:graphicData>
+            </a:graphic>
+          </wp:inline>
+        </w:drawing>
+      </w:r>
+    </w:p>
+    <w:p>
+      <w:r>
+        <w:t>Figure 10: - result of find many</w:t>
+      </w:r>
+    </w:p>
+    <w:p>
+      <w:r>
+        <w:drawing>
+          <wp:inline distT="0" distB="0" distL="0" distR="0" wp14:anchorId="4909E9F9" wp14:editId="02DCC49B">
+            <wp:extent cx="5731510" cy="3122930"/>
+            <wp:effectExtent l="0" t="0" r="2540" b="1270"/>
+            <wp:docPr id="1735180004" name="Picture 1"/>
+            <wp:cNvGraphicFramePr>
+              <a:graphicFrameLocks xmlns:a="http://schemas.openxmlformats.org/drawingml/2006/main" noChangeAspect="1"/>
+            </wp:cNvGraphicFramePr>
+            <a:graphic xmlns:a="http://schemas.openxmlformats.org/drawingml/2006/main">
+              <a:graphicData uri="http://schemas.openxmlformats.org/drawingml/2006/picture">
+                <pic:pic xmlns:pic="http://schemas.openxmlformats.org/drawingml/2006/picture">
+                  <pic:nvPicPr>
+                    <pic:cNvPr id="1735180004" name=""/>
+                    <pic:cNvPicPr/>
+                  </pic:nvPicPr>
+                  <pic:blipFill>
+                    <a:blip r:embed="rId14"/>
+                    <a:stretch>
+                      <a:fillRect/>
+                    </a:stretch>
+                  </pic:blipFill>
+                  <pic:spPr>
+                    <a:xfrm>
+                      <a:off x="0" y="0"/>
+                      <a:ext cx="5731510" cy="3122930"/>
+                    </a:xfrm>
+                    <a:prstGeom prst="rect">
+                      <a:avLst/>
+                    </a:prstGeom>
+                  </pic:spPr>
+                </pic:pic>
+              </a:graphicData>
+            </a:graphic>
+          </wp:inline>
+        </w:drawing>
+      </w:r>
+    </w:p>
+    <w:p>
+      <w:r>
+        <w:lastRenderedPageBreak/>
+        <w:drawing>
+          <wp:inline distT="0" distB="0" distL="0" distR="0" wp14:anchorId="5ADE0F0F" wp14:editId="13F48818">
+            <wp:extent cx="4084674" cy="1691787"/>
+            <wp:effectExtent l="0" t="0" r="0" b="3810"/>
+            <wp:docPr id="1868978141" name="Picture 1"/>
+            <wp:cNvGraphicFramePr>
+              <a:graphicFrameLocks xmlns:a="http://schemas.openxmlformats.org/drawingml/2006/main" noChangeAspect="1"/>
+            </wp:cNvGraphicFramePr>
+            <a:graphic xmlns:a="http://schemas.openxmlformats.org/drawingml/2006/main">
+              <a:graphicData uri="http://schemas.openxmlformats.org/drawingml/2006/picture">
+                <pic:pic xmlns:pic="http://schemas.openxmlformats.org/drawingml/2006/picture">
+                  <pic:nvPicPr>
+                    <pic:cNvPr id="1868978141" name=""/>
+                    <pic:cNvPicPr/>
+                  </pic:nvPicPr>
+                  <pic:blipFill>
+                    <a:blip r:embed="rId15"/>
+                    <a:stretch>
+                      <a:fillRect/>
+                    </a:stretch>
+                  </pic:blipFill>
+                  <pic:spPr>
+                    <a:xfrm>
+                      <a:off x="0" y="0"/>
+                      <a:ext cx="4084674" cy="1691787"/>
+                    </a:xfrm>
+                    <a:prstGeom prst="rect">
+                      <a:avLst/>
+                    </a:prstGeom>
+                  </pic:spPr>
+                </pic:pic>
+              </a:graphicData>
+            </a:graphic>
+          </wp:inline>
+        </w:drawing>
+      </w:r>
+    </w:p>
+    <w:p>
+      <w:r>
+        <w:t>Figure 11</w:t>
+      </w:r>
+      <w:r>
+        <w:t>(a) and(b)</w:t>
+      </w:r>
+      <w:r>
+        <w:t>: - delete one is used</w:t>
+      </w:r>
+    </w:p>
+    <w:p>
+      <w:r>
+        <w:drawing>
+          <wp:inline distT="0" distB="0" distL="0" distR="0" wp14:anchorId="4C153321" wp14:editId="2D62A8BF">
+            <wp:extent cx="5731510" cy="3212465"/>
+            <wp:effectExtent l="0" t="0" r="2540" b="6985"/>
+            <wp:docPr id="248957123" name="Picture 1"/>
+            <wp:cNvGraphicFramePr>
+              <a:graphicFrameLocks xmlns:a="http://schemas.openxmlformats.org/drawingml/2006/main" noChangeAspect="1"/>
+            </wp:cNvGraphicFramePr>
+            <a:graphic xmlns:a="http://schemas.openxmlformats.org/drawingml/2006/main">
+              <a:graphicData uri="http://schemas.openxmlformats.org/drawingml/2006/picture">
+                <pic:pic xmlns:pic="http://schemas.openxmlformats.org/drawingml/2006/picture">
+                  <pic:nvPicPr>
+                    <pic:cNvPr id="248957123" name=""/>
+                    <pic:cNvPicPr/>
+                  </pic:nvPicPr>
+                  <pic:blipFill>
+                    <a:blip r:embed="rId16"/>
+                    <a:stretch>
+                      <a:fillRect/>
+                    </a:stretch>
+                  </pic:blipFill>
+                  <pic:spPr>
+                    <a:xfrm>
+                      <a:off x="0" y="0"/>
+                      <a:ext cx="5731510" cy="3212465"/>
+                    </a:xfrm>
+                    <a:prstGeom prst="rect">
+                      <a:avLst/>
+                    </a:prstGeom>
+                  </pic:spPr>
+                </pic:pic>
+              </a:graphicData>
+            </a:graphic>
+          </wp:inline>
+        </w:drawing>
+      </w:r>
+    </w:p>
+    <w:p>
+      <w:r>
+        <w:drawing>
+          <wp:inline distT="0" distB="0" distL="0" distR="0" wp14:anchorId="6DA7670C" wp14:editId="4A291B50">
+            <wp:extent cx="5121084" cy="2629128"/>
+            <wp:effectExtent l="0" t="0" r="3810" b="0"/>
+            <wp:docPr id="569010615" name="Picture 1"/>
+            <wp:cNvGraphicFramePr>
+              <a:graphicFrameLocks xmlns:a="http://schemas.openxmlformats.org/drawingml/2006/main" noChangeAspect="1"/>
+            </wp:cNvGraphicFramePr>
+            <a:graphic xmlns:a="http://schemas.openxmlformats.org/drawingml/2006/main">
+              <a:graphicData uri="http://schemas.openxmlformats.org/drawingml/2006/picture">
+                <pic:pic xmlns:pic="http://schemas.openxmlformats.org/drawingml/2006/picture">
+                  <pic:nvPicPr>
+                    <pic:cNvPr id="569010615" name=""/>
+                    <pic:cNvPicPr/>
+                  </pic:nvPicPr>
+                  <pic:blipFill>
+                    <a:blip r:embed="rId17"/>
+                    <a:stretch>
+                      <a:fillRect/>
+                    </a:stretch>
+                  </pic:blipFill>
+                  <pic:spPr>
+                    <a:xfrm>
+                      <a:off x="0" y="0"/>
+                      <a:ext cx="5121084" cy="2629128"/>
+                    </a:xfrm>
+                    <a:prstGeom prst="rect">
+                      <a:avLst/>
+                    </a:prstGeom>
+                  </pic:spPr>
+                </pic:pic>
+              </a:graphicData>
+            </a:graphic>
+          </wp:inline>
+        </w:drawing>
+      </w:r>
+    </w:p>
+    <w:p>
+      <w:r>
+        <w:t>Figure 12(a)and(b) delete many is used</w:t>
+      </w:r>
+    </w:p>
+    <w:p/>
     <w:p/>
     <w:p/>
     <w:p>

</xml_diff>